<commit_message>
Adding new projects to my portfolio
</commit_message>
<xml_diff>
--- a/public/assets/cv.docx
+++ b/public/assets/cv.docx
@@ -604,7 +604,23 @@
                 <w:sz w:val="24"/>
                 <w:lang w:val="pt-BR"/>
               </w:rPr>
-              <w:t>Frontend</w:t>
+              <w:t>full</w:t>
+            </w:r>
+            <w:proofErr w:type="spellEnd"/>
+            <w:r>
+              <w:rPr>
+                <w:sz w:val="24"/>
+                <w:lang w:val="pt-BR"/>
+              </w:rPr>
+              <w:t xml:space="preserve"> </w:t>
+            </w:r>
+            <w:proofErr w:type="spellStart"/>
+            <w:r>
+              <w:rPr>
+                <w:sz w:val="24"/>
+                <w:lang w:val="pt-BR"/>
+              </w:rPr>
+              <w:t>stack</w:t>
             </w:r>
             <w:proofErr w:type="spellEnd"/>
             <w:r>
@@ -661,36 +677,17 @@
               </w:rPr>
               <w:t xml:space="preserve"> </w:t>
             </w:r>
-            <w:r>
-              <w:fldChar w:fldCharType="begin"/>
-            </w:r>
-            <w:r>
-              <w:rPr>
-                <w:lang w:val="pt-BR"/>
-              </w:rPr>
-              <w:instrText xml:space="preserve"> HYPERLINK "https://rigobertocaionda-git-master-rigobertocaionda.vercel.app" </w:instrText>
-            </w:r>
-            <w:r>
-              <w:fldChar w:fldCharType="separate"/>
-            </w:r>
-            <w:r>
-              <w:rPr>
-                <w:rStyle w:val="Hyperlink"/>
-                <w:rFonts w:cs="Times New Roman"/>
-                <w:sz w:val="24"/>
-                <w:lang w:val="pt-PT"/>
-              </w:rPr>
-              <w:t>https://rigobertocaionda-git-master-rigobertocaionda.vercel.app</w:t>
-            </w:r>
-            <w:r>
-              <w:rPr>
-                <w:rStyle w:val="Hyperlink"/>
-                <w:rFonts w:cs="Times New Roman"/>
-                <w:sz w:val="24"/>
-                <w:lang w:val="pt-PT"/>
-              </w:rPr>
-              <w:fldChar w:fldCharType="end"/>
-            </w:r>
+            <w:hyperlink r:id="rId11" w:history="1">
+              <w:r>
+                <w:rPr>
+                  <w:rStyle w:val="Hyperlink"/>
+                  <w:rFonts w:cs="Times New Roman"/>
+                  <w:sz w:val="24"/>
+                  <w:lang w:val="pt-PT"/>
+                </w:rPr>
+                <w:t>https://rigobertocaionda-git-master-rigobertocaionda.vercel.app</w:t>
+              </w:r>
+            </w:hyperlink>
           </w:p>
           <w:p>
             <w:pPr>
@@ -955,8 +952,6 @@
               </w:rPr>
               <w:t>MongoDb</w:t>
             </w:r>
-            <w:bookmarkStart w:id="0" w:name="_GoBack"/>
-            <w:bookmarkEnd w:id="0"/>
             <w:proofErr w:type="spellEnd"/>
           </w:p>
           <w:p>
@@ -1223,38 +1218,18 @@
                 <w:lang w:val="pt-PT"/>
               </w:rPr>
             </w:pPr>
-            <w:r>
-              <w:fldChar w:fldCharType="begin"/>
-            </w:r>
-            <w:r>
-              <w:rPr>
-                <w:lang w:val="pt-BR"/>
-              </w:rPr>
-              <w:instrText xml:space="preserve"> HYPERLINK "https://rigobertocaionda-git-master-rigobertocaionda.vercel.app" </w:instrText>
-            </w:r>
-            <w:r>
-              <w:fldChar w:fldCharType="separate"/>
-            </w:r>
-            <w:r>
-              <w:rPr>
-                <w:rStyle w:val="Hyperlink"/>
-                <w:rFonts w:asciiTheme="minorHAnsi" w:hAnsiTheme="minorHAnsi" w:cs="Times New Roman"/>
-                <w:sz w:val="22"/>
-                <w:szCs w:val="22"/>
-                <w:lang w:val="pt-PT"/>
-              </w:rPr>
-              <w:t>https://rigobertocaionda-git-master-rigobertocaionda.vercel.app</w:t>
-            </w:r>
-            <w:r>
-              <w:rPr>
-                <w:rStyle w:val="Hyperlink"/>
-                <w:rFonts w:asciiTheme="minorHAnsi" w:hAnsiTheme="minorHAnsi" w:cs="Times New Roman"/>
-                <w:sz w:val="22"/>
-                <w:szCs w:val="22"/>
-                <w:lang w:val="pt-PT"/>
-              </w:rPr>
-              <w:fldChar w:fldCharType="end"/>
-            </w:r>
+            <w:hyperlink r:id="rId12" w:history="1">
+              <w:r>
+                <w:rPr>
+                  <w:rStyle w:val="Hyperlink"/>
+                  <w:rFonts w:asciiTheme="minorHAnsi" w:hAnsiTheme="minorHAnsi" w:cs="Times New Roman"/>
+                  <w:sz w:val="22"/>
+                  <w:szCs w:val="22"/>
+                  <w:lang w:val="pt-PT"/>
+                </w:rPr>
+                <w:t>https://rigobertocaionda-git-master-rigobertocaionda.vercel.app</w:t>
+              </w:r>
+            </w:hyperlink>
           </w:p>
           <w:p>
             <w:pPr>
@@ -1607,15 +1582,59 @@
                 <w:szCs w:val="22"/>
                 <w:lang w:val="pt-BR"/>
               </w:rPr>
-              <w:t>Durante os últimos meses eu venho trabalhado bastante em meus projetos pessoais, estes projetos t</w:t>
-            </w:r>
-            <w:r>
-              <w:rPr>
-                <w:bCs/>
-                <w:szCs w:val="22"/>
-                <w:lang w:val="pt-BR"/>
-              </w:rPr>
-              <w:t>êm me dado bastante experiência e uma base sólida para quase tudo que eu sei hoje.</w:t>
+              <w:t>Durante os últimos meses eu t</w:t>
+            </w:r>
+            <w:r>
+              <w:rPr>
+                <w:bCs/>
+                <w:szCs w:val="22"/>
+                <w:lang w:val="pt-BR"/>
+              </w:rPr>
+              <w:t>enho trabalhado bastante em meus projetos pessoais, estes projetos t</w:t>
+            </w:r>
+            <w:r>
+              <w:rPr>
+                <w:bCs/>
+                <w:szCs w:val="22"/>
+                <w:lang w:val="pt-BR"/>
+              </w:rPr>
+              <w:t>êm me dado bastante experiência</w:t>
+            </w:r>
+            <w:r>
+              <w:rPr>
+                <w:bCs/>
+                <w:szCs w:val="22"/>
+                <w:lang w:val="pt-BR"/>
+              </w:rPr>
+              <w:t xml:space="preserve"> tanto para </w:t>
+            </w:r>
+            <w:proofErr w:type="spellStart"/>
+            <w:r>
+              <w:rPr>
+                <w:bCs/>
+                <w:szCs w:val="22"/>
+                <w:lang w:val="pt-BR"/>
+              </w:rPr>
+              <w:t>frontend</w:t>
+            </w:r>
+            <w:proofErr w:type="spellEnd"/>
+            <w:r>
+              <w:rPr>
+                <w:bCs/>
+                <w:szCs w:val="22"/>
+                <w:lang w:val="pt-BR"/>
+              </w:rPr>
+              <w:t xml:space="preserve"> ou backend</w:t>
+            </w:r>
+            <w:bookmarkStart w:id="0" w:name="_GoBack"/>
+            <w:bookmarkEnd w:id="0"/>
+            <w:r>
+              <w:rPr>
+                <w:bCs/>
+                <w:szCs w:val="22"/>
+                <w:lang w:val="pt-BR"/>
+              </w:rPr>
+              <w:t xml:space="preserve"> e uma base sólida para quase tudo que eu sei hoje.</w:t>
             </w:r>
           </w:p>
           <w:p>
@@ -1641,14 +1660,6 @@
                 <w:lang w:val="pt-BR"/>
               </w:rPr>
             </w:pPr>
-            <w:r>
-              <w:rPr>
-                <w:b/>
-                <w:bCs/>
-                <w:lang w:val="pt-BR"/>
-              </w:rPr>
-              <w:t xml:space="preserve">Clone do site </w:t>
-            </w:r>
             <w:proofErr w:type="spellStart"/>
             <w:r>
               <w:rPr>
@@ -1656,7 +1667,7 @@
                 <w:bCs/>
                 <w:lang w:val="pt-BR"/>
               </w:rPr>
-              <w:t>tubidy</w:t>
+              <w:t>Lyrics</w:t>
             </w:r>
             <w:proofErr w:type="spellEnd"/>
             <w:r>
@@ -1667,6 +1678,16 @@
               </w:rPr>
               <w:t xml:space="preserve"> </w:t>
             </w:r>
+            <w:proofErr w:type="spellStart"/>
+            <w:r>
+              <w:rPr>
+                <w:b/>
+                <w:bCs/>
+                <w:lang w:val="pt-BR"/>
+              </w:rPr>
+              <w:t>App</w:t>
+            </w:r>
+            <w:proofErr w:type="spellEnd"/>
           </w:p>
           <w:p>
             <w:pPr>
@@ -1685,7 +1706,7 @@
                 <w:szCs w:val="22"/>
                 <w:lang w:val="pt-BR"/>
               </w:rPr>
-              <w:t>Tubidy</w:t>
+              <w:t>Lyrics</w:t>
             </w:r>
             <w:proofErr w:type="spellEnd"/>
             <w:r>
@@ -1700,7 +1721,35 @@
                 <w:szCs w:val="22"/>
                 <w:lang w:val="pt-BR"/>
               </w:rPr>
-              <w:t xml:space="preserve">um site para download de vídeos e áudios. Decidi fazer um clone do </w:t>
+              <w:t xml:space="preserve">um site para </w:t>
+            </w:r>
+            <w:r>
+              <w:rPr>
+                <w:szCs w:val="22"/>
+                <w:lang w:val="pt-BR"/>
+              </w:rPr>
+              <w:t xml:space="preserve">ver letras de </w:t>
+            </w:r>
+            <w:r>
+              <w:rPr>
+                <w:szCs w:val="22"/>
+                <w:lang w:val="pt-PT"/>
+              </w:rPr>
+              <w:t>músicas</w:t>
+            </w:r>
+            <w:r>
+              <w:rPr>
+                <w:szCs w:val="22"/>
+                <w:lang w:val="pt-BR"/>
+              </w:rPr>
+              <w:t xml:space="preserve">. </w:t>
+            </w:r>
+            <w:r>
+              <w:rPr>
+                <w:szCs w:val="22"/>
+                <w:lang w:val="pt-BR"/>
+              </w:rPr>
+              <w:t>Criei este projeto completo (</w:t>
             </w:r>
             <w:proofErr w:type="spellStart"/>
             <w:r>
@@ -1708,7 +1757,7 @@
                 <w:szCs w:val="22"/>
                 <w:lang w:val="pt-BR"/>
               </w:rPr>
-              <w:t>tubidy</w:t>
+              <w:t>ReactJS</w:t>
             </w:r>
             <w:proofErr w:type="spellEnd"/>
             <w:r>
@@ -1716,21 +1765,7 @@
                 <w:szCs w:val="22"/>
                 <w:lang w:val="pt-BR"/>
               </w:rPr>
-              <w:t xml:space="preserve"> em que nele eu consegui implementar</w:t>
-            </w:r>
-            <w:r>
-              <w:rPr>
-                <w:szCs w:val="22"/>
-                <w:lang w:val="pt-BR"/>
-              </w:rPr>
-              <w:t xml:space="preserve"> </w:t>
-            </w:r>
-            <w:r>
-              <w:rPr>
-                <w:szCs w:val="22"/>
-                <w:lang w:val="pt-BR"/>
-              </w:rPr>
-              <w:t xml:space="preserve">muitas coisas que eu aprendi em </w:t>
+              <w:t xml:space="preserve">, </w:t>
             </w:r>
             <w:proofErr w:type="spellStart"/>
             <w:r>
@@ -1738,6 +1773,130 @@
                 <w:szCs w:val="22"/>
                 <w:lang w:val="pt-BR"/>
               </w:rPr>
+              <w:t>Typescript</w:t>
+            </w:r>
+            <w:proofErr w:type="spellEnd"/>
+            <w:r>
+              <w:rPr>
+                <w:szCs w:val="22"/>
+                <w:lang w:val="pt-BR"/>
+              </w:rPr>
+              <w:t xml:space="preserve">, </w:t>
+            </w:r>
+            <w:proofErr w:type="spellStart"/>
+            <w:r>
+              <w:rPr>
+                <w:szCs w:val="22"/>
+                <w:lang w:val="pt-BR"/>
+              </w:rPr>
+              <w:t>postgreSQL</w:t>
+            </w:r>
+            <w:proofErr w:type="spellEnd"/>
+            <w:r>
+              <w:rPr>
+                <w:szCs w:val="22"/>
+                <w:lang w:val="pt-BR"/>
+              </w:rPr>
+              <w:t xml:space="preserve"> e Node.js)</w:t>
+            </w:r>
+            <w:r>
+              <w:rPr>
+                <w:szCs w:val="22"/>
+                <w:lang w:val="pt-BR"/>
+              </w:rPr>
+              <w:t xml:space="preserve">, </w:t>
+            </w:r>
+            <w:r>
+              <w:rPr>
+                <w:szCs w:val="22"/>
+                <w:lang w:val="pt-BR"/>
+              </w:rPr>
+              <w:t xml:space="preserve">nele eu pude praticar diversas coisas </w:t>
+            </w:r>
+            <w:r>
+              <w:rPr>
+                <w:szCs w:val="22"/>
+                <w:lang w:val="pt-BR"/>
+              </w:rPr>
+              <w:t xml:space="preserve">como </w:t>
+            </w:r>
+            <w:proofErr w:type="spellStart"/>
+            <w:r>
+              <w:rPr>
+                <w:szCs w:val="22"/>
+                <w:lang w:val="pt-BR"/>
+              </w:rPr>
+              <w:t>hooks</w:t>
+            </w:r>
+            <w:proofErr w:type="spellEnd"/>
+            <w:r>
+              <w:rPr>
+                <w:szCs w:val="22"/>
+                <w:lang w:val="pt-BR"/>
+              </w:rPr>
+              <w:t xml:space="preserve"> (</w:t>
+            </w:r>
+            <w:proofErr w:type="spellStart"/>
+            <w:r>
+              <w:rPr>
+                <w:szCs w:val="22"/>
+                <w:lang w:val="pt-BR"/>
+              </w:rPr>
+              <w:t>useState</w:t>
+            </w:r>
+            <w:proofErr w:type="spellEnd"/>
+            <w:r>
+              <w:rPr>
+                <w:szCs w:val="22"/>
+                <w:lang w:val="pt-BR"/>
+              </w:rPr>
+              <w:t xml:space="preserve">, </w:t>
+            </w:r>
+            <w:proofErr w:type="spellStart"/>
+            <w:r>
+              <w:rPr>
+                <w:szCs w:val="22"/>
+                <w:lang w:val="pt-BR"/>
+              </w:rPr>
+              <w:t>useEffect</w:t>
+            </w:r>
+            <w:proofErr w:type="spellEnd"/>
+            <w:r>
+              <w:rPr>
+                <w:szCs w:val="22"/>
+                <w:lang w:val="pt-BR"/>
+              </w:rPr>
+              <w:t xml:space="preserve">, </w:t>
+            </w:r>
+            <w:proofErr w:type="spellStart"/>
+            <w:r>
+              <w:rPr>
+                <w:szCs w:val="22"/>
+                <w:lang w:val="pt-BR"/>
+              </w:rPr>
+              <w:t>etc</w:t>
+            </w:r>
+            <w:proofErr w:type="spellEnd"/>
+            <w:r>
+              <w:rPr>
+                <w:szCs w:val="22"/>
+                <w:lang w:val="pt-BR"/>
+              </w:rPr>
+              <w:t>)</w:t>
+            </w:r>
+            <w:r>
+              <w:rPr>
+                <w:szCs w:val="22"/>
+                <w:lang w:val="pt-BR"/>
+              </w:rPr>
+              <w:t xml:space="preserve"> no </w:t>
+            </w:r>
+            <w:proofErr w:type="spellStart"/>
+            <w:r>
+              <w:rPr>
+                <w:szCs w:val="22"/>
+                <w:lang w:val="pt-BR"/>
+              </w:rPr>
               <w:t>ReactJS</w:t>
             </w:r>
             <w:proofErr w:type="spellEnd"/>
@@ -1746,7 +1905,7 @@
                 <w:szCs w:val="22"/>
                 <w:lang w:val="pt-BR"/>
               </w:rPr>
-              <w:t xml:space="preserve">, tais como </w:t>
+              <w:t xml:space="preserve">, </w:t>
             </w:r>
             <w:proofErr w:type="spellStart"/>
             <w:r>
@@ -1754,7 +1913,7 @@
                 <w:szCs w:val="22"/>
                 <w:lang w:val="pt-BR"/>
               </w:rPr>
-              <w:t>hooks</w:t>
+              <w:t>tipagens</w:t>
             </w:r>
             <w:proofErr w:type="spellEnd"/>
             <w:r>
@@ -1762,7 +1921,7 @@
                 <w:szCs w:val="22"/>
                 <w:lang w:val="pt-BR"/>
               </w:rPr>
-              <w:t xml:space="preserve"> (</w:t>
+              <w:t xml:space="preserve"> e </w:t>
             </w:r>
             <w:proofErr w:type="spellStart"/>
             <w:r>
@@ -1770,7 +1929,7 @@
                 <w:szCs w:val="22"/>
                 <w:lang w:val="pt-BR"/>
               </w:rPr>
-              <w:t>useState</w:t>
+              <w:t>assertions</w:t>
             </w:r>
             <w:proofErr w:type="spellEnd"/>
             <w:r>
@@ -1778,6 +1937,22 @@
                 <w:szCs w:val="22"/>
                 <w:lang w:val="pt-BR"/>
               </w:rPr>
+              <w:t xml:space="preserve"> para o </w:t>
+            </w:r>
+            <w:proofErr w:type="spellStart"/>
+            <w:r>
+              <w:rPr>
+                <w:szCs w:val="22"/>
+                <w:lang w:val="pt-BR"/>
+              </w:rPr>
+              <w:t>Typescript</w:t>
+            </w:r>
+            <w:proofErr w:type="spellEnd"/>
+            <w:r>
+              <w:rPr>
+                <w:szCs w:val="22"/>
+                <w:lang w:val="pt-BR"/>
+              </w:rPr>
               <w:t xml:space="preserve">, </w:t>
             </w:r>
             <w:proofErr w:type="spellStart"/>
@@ -1786,7 +1961,7 @@
                 <w:szCs w:val="22"/>
                 <w:lang w:val="pt-BR"/>
               </w:rPr>
-              <w:t>useEffect</w:t>
+              <w:t>Sequelize</w:t>
             </w:r>
             <w:proofErr w:type="spellEnd"/>
             <w:r>
@@ -1794,94 +1969,14 @@
                 <w:szCs w:val="22"/>
                 <w:lang w:val="pt-BR"/>
               </w:rPr>
-              <w:t xml:space="preserve">), criação de componentes, </w:t>
-            </w:r>
-            <w:proofErr w:type="spellStart"/>
-            <w:r>
-              <w:rPr>
-                <w:szCs w:val="22"/>
-                <w:lang w:val="pt-BR"/>
-              </w:rPr>
-              <w:t>props</w:t>
-            </w:r>
-            <w:proofErr w:type="spellEnd"/>
-            <w:r>
-              <w:rPr>
-                <w:szCs w:val="22"/>
-                <w:lang w:val="pt-BR"/>
-              </w:rPr>
-              <w:t xml:space="preserve">, JSX, </w:t>
-            </w:r>
-            <w:proofErr w:type="spellStart"/>
-            <w:r>
-              <w:rPr>
-                <w:szCs w:val="22"/>
-                <w:lang w:val="pt-BR"/>
-              </w:rPr>
-              <w:t>Async</w:t>
-            </w:r>
-            <w:proofErr w:type="spellEnd"/>
-            <w:r>
-              <w:rPr>
-                <w:szCs w:val="22"/>
-                <w:lang w:val="pt-BR"/>
-              </w:rPr>
-              <w:t xml:space="preserve"> </w:t>
-            </w:r>
-            <w:proofErr w:type="spellStart"/>
-            <w:r>
-              <w:rPr>
-                <w:szCs w:val="22"/>
-                <w:lang w:val="pt-BR"/>
-              </w:rPr>
-              <w:t>await</w:t>
-            </w:r>
-            <w:proofErr w:type="spellEnd"/>
-            <w:r>
-              <w:rPr>
-                <w:szCs w:val="22"/>
-                <w:lang w:val="pt-BR"/>
-              </w:rPr>
-              <w:t xml:space="preserve">, </w:t>
-            </w:r>
-            <w:r>
-              <w:rPr>
-                <w:szCs w:val="22"/>
-                <w:lang w:val="pt-BR"/>
-              </w:rPr>
-              <w:t xml:space="preserve">consumo de </w:t>
-            </w:r>
-            <w:proofErr w:type="spellStart"/>
-            <w:r>
-              <w:rPr>
-                <w:szCs w:val="22"/>
-                <w:lang w:val="pt-BR"/>
-              </w:rPr>
-              <w:t>APIs</w:t>
-            </w:r>
-            <w:proofErr w:type="spellEnd"/>
-            <w:r>
-              <w:rPr>
-                <w:szCs w:val="22"/>
-                <w:lang w:val="pt-BR"/>
-              </w:rPr>
-              <w:t xml:space="preserve"> no </w:t>
-            </w:r>
-            <w:proofErr w:type="spellStart"/>
-            <w:r>
-              <w:rPr>
-                <w:szCs w:val="22"/>
-                <w:lang w:val="pt-BR"/>
-              </w:rPr>
-              <w:t>ReactJS</w:t>
-            </w:r>
-            <w:proofErr w:type="spellEnd"/>
-            <w:r>
-              <w:rPr>
-                <w:szCs w:val="22"/>
-                <w:lang w:val="pt-BR"/>
-              </w:rPr>
-              <w:t xml:space="preserve"> para a listagem dos dados e para o cadastro do usuário, etc.</w:t>
+              <w:t xml:space="preserve"> e criação de API no Node e tantas outras coisas</w:t>
+            </w:r>
+            <w:r>
+              <w:rPr>
+                <w:szCs w:val="22"/>
+                <w:lang w:val="pt-BR"/>
+              </w:rPr>
+              <w:t>.</w:t>
             </w:r>
           </w:p>
           <w:p>
@@ -2424,13 +2519,19 @@
               <w:rPr>
                 <w:lang w:val="pt-BR"/>
               </w:rPr>
-              <w:t xml:space="preserve"> (Fluent</w:t>
-            </w:r>
-            <w:r>
-              <w:rPr>
-                <w:lang w:val="pt-BR"/>
-              </w:rPr>
-              <w:t>e), Português</w:t>
+              <w:t xml:space="preserve"> (</w:t>
+            </w:r>
+            <w:r>
+              <w:rPr>
+                <w:lang w:val="pt-BR"/>
+              </w:rPr>
+              <w:t>Avançado</w:t>
+            </w:r>
+            <w:r>
+              <w:rPr>
+                <w:lang w:val="pt-BR"/>
+              </w:rPr>
+              <w:t>), Português</w:t>
             </w:r>
             <w:r>
               <w:rPr>
@@ -2479,7 +2580,7 @@
       </w:pPr>
     </w:p>
     <w:sectPr>
-      <w:headerReference w:type="default" r:id="rId11"/>
+      <w:headerReference w:type="default" r:id="rId13"/>
       <w:pgSz w:w="12240" w:h="15840"/>
       <w:pgMar w:top="360" w:right="360" w:bottom="360" w:left="360" w:header="288" w:footer="432" w:gutter="0"/>
       <w:cols w:space="720"/>
@@ -2611,7 +2712,7 @@
             </wp:anchor>
           </w:drawing>
         </mc:Choice>
-        <mc:Fallback xmlns:cx2="http://schemas.microsoft.com/office/drawing/2015/10/21/chartex" xmlns:cx3="http://schemas.microsoft.com/office/drawing/2016/5/9/chartex" xmlns:cx4="http://schemas.microsoft.com/office/drawing/2016/5/10/chartex" xmlns:cx5="http://schemas.microsoft.com/office/drawing/2016/5/11/chartex" xmlns:cx6="http://schemas.microsoft.com/office/drawing/2016/5/12/chartex" xmlns:cx7="http://schemas.microsoft.com/office/drawing/2016/5/13/chartex" xmlns:cx8="http://schemas.microsoft.com/office/drawing/2016/5/14/chartex" xmlns:aink="http://schemas.microsoft.com/office/drawing/2016/ink" xmlns:am3d="http://schemas.microsoft.com/office/drawing/2017/model3d" xmlns:w16cex="http://schemas.microsoft.com/office/word/2018/wordml/cex" xmlns:w16cid="http://schemas.microsoft.com/office/word/2016/wordml/cid" xmlns:w16="http://schemas.microsoft.com/office/word/2018/wordml" xmlns:w16sdtdh="http://schemas.microsoft.com/office/word/2020/wordml/sdtdatahash">
+        <mc:Fallback xmlns:w16sdtdh="http://schemas.microsoft.com/office/word/2020/wordml/sdtdatahash" xmlns:w16="http://schemas.microsoft.com/office/word/2018/wordml" xmlns:w16cid="http://schemas.microsoft.com/office/word/2016/wordml/cid" xmlns:w16cex="http://schemas.microsoft.com/office/word/2018/wordml/cex" xmlns:am3d="http://schemas.microsoft.com/office/drawing/2017/model3d" xmlns:aink="http://schemas.microsoft.com/office/drawing/2016/ink" xmlns:cx8="http://schemas.microsoft.com/office/drawing/2016/5/14/chartex" xmlns:cx7="http://schemas.microsoft.com/office/drawing/2016/5/13/chartex" xmlns:cx6="http://schemas.microsoft.com/office/drawing/2016/5/12/chartex" xmlns:cx5="http://schemas.microsoft.com/office/drawing/2016/5/11/chartex" xmlns:cx4="http://schemas.microsoft.com/office/drawing/2016/5/10/chartex" xmlns:cx3="http://schemas.microsoft.com/office/drawing/2016/5/9/chartex" xmlns:cx2="http://schemas.microsoft.com/office/drawing/2015/10/21/chartex">
           <w:pict>
             <v:shapetype w14:anchorId="7A7A25CD" id="_x0000_t118" coordsize="21600,21600" o:spt="118" path="m,4292l21600,r,21600l,21600xe">
               <v:stroke joinstyle="miter"/>
@@ -3768,12 +3869,12 @@
 </file>
 
 <file path=customXml/item1.xml><?xml version="1.0" encoding="utf-8"?>
-<?mso-contentType ?>
-<FormTemplates xmlns="http://schemas.microsoft.com/sharepoint/v3/contenttype/forms">
-  <Display>DocumentLibraryForm</Display>
-  <Edit>DocumentLibraryForm</Edit>
-  <New>DocumentLibraryForm</New>
-</FormTemplates>
+<p:properties xmlns:p="http://schemas.microsoft.com/office/2006/metadata/properties" xmlns:xsi="http://www.w3.org/2001/XMLSchema-instance" xmlns:pc="http://schemas.microsoft.com/office/infopath/2007/PartnerControls">
+  <documentManagement>
+    <_ip_UnifiedCompliancePolicyUIAction xmlns="http://schemas.microsoft.com/sharepoint/v3" xsi:nil="true"/>
+    <_ip_UnifiedCompliancePolicyProperties xmlns="http://schemas.microsoft.com/sharepoint/v3" xsi:nil="true"/>
+  </documentManagement>
+</p:properties>
 </file>
 
 <file path=customXml/item2.xml><?xml version="1.0" encoding="utf-8"?>
@@ -3997,18 +4098,20 @@
 </file>
 
 <file path=customXml/item3.xml><?xml version="1.0" encoding="utf-8"?>
-<p:properties xmlns:p="http://schemas.microsoft.com/office/2006/metadata/properties" xmlns:xsi="http://www.w3.org/2001/XMLSchema-instance" xmlns:pc="http://schemas.microsoft.com/office/infopath/2007/PartnerControls">
-  <documentManagement>
-    <_ip_UnifiedCompliancePolicyUIAction xmlns="http://schemas.microsoft.com/sharepoint/v3" xsi:nil="true"/>
-    <_ip_UnifiedCompliancePolicyProperties xmlns="http://schemas.microsoft.com/sharepoint/v3" xsi:nil="true"/>
-  </documentManagement>
-</p:properties>
+<?mso-contentType ?>
+<FormTemplates xmlns="http://schemas.microsoft.com/sharepoint/v3/contenttype/forms">
+  <Display>DocumentLibraryForm</Display>
+  <Edit>DocumentLibraryForm</Edit>
+  <New>DocumentLibraryForm</New>
+</FormTemplates>
 </file>
 
 <file path=customXml/itemProps1.xml><?xml version="1.0" encoding="utf-8"?>
-<ds:datastoreItem xmlns:ds="http://schemas.openxmlformats.org/officeDocument/2006/customXml" ds:itemID="{F460C0CD-0EA2-490A-B7DE-ACED37094F68}">
+<ds:datastoreItem xmlns:ds="http://schemas.openxmlformats.org/officeDocument/2006/customXml" ds:itemID="{2527A47F-0417-412B-B449-2856C38608BB}">
   <ds:schemaRefs>
-    <ds:schemaRef ds:uri="http://schemas.microsoft.com/sharepoint/v3/contenttype/forms"/>
+    <ds:schemaRef ds:uri="http://schemas.microsoft.com/office/2006/metadata/properties"/>
+    <ds:schemaRef ds:uri="http://schemas.microsoft.com/office/infopath/2007/PartnerControls"/>
+    <ds:schemaRef ds:uri="http://schemas.microsoft.com/sharepoint/v3"/>
   </ds:schemaRefs>
 </ds:datastoreItem>
 </file>
@@ -4034,11 +4137,9 @@
 </file>
 
 <file path=customXml/itemProps3.xml><?xml version="1.0" encoding="utf-8"?>
-<ds:datastoreItem xmlns:ds="http://schemas.openxmlformats.org/officeDocument/2006/customXml" ds:itemID="{2527A47F-0417-412B-B449-2856C38608BB}">
+<ds:datastoreItem xmlns:ds="http://schemas.openxmlformats.org/officeDocument/2006/customXml" ds:itemID="{F460C0CD-0EA2-490A-B7DE-ACED37094F68}">
   <ds:schemaRefs>
-    <ds:schemaRef ds:uri="http://schemas.microsoft.com/office/2006/metadata/properties"/>
-    <ds:schemaRef ds:uri="http://schemas.microsoft.com/office/infopath/2007/PartnerControls"/>
-    <ds:schemaRef ds:uri="http://schemas.microsoft.com/sharepoint/v3"/>
+    <ds:schemaRef ds:uri="http://schemas.microsoft.com/sharepoint/v3/contenttype/forms"/>
   </ds:schemaRefs>
 </ds:datastoreItem>
 </file>
</xml_diff>

<commit_message>
Updating the cv files
</commit_message>
<xml_diff>
--- a/public/assets/cv.docx
+++ b/public/assets/cv.docx
@@ -755,44 +755,93 @@
           <w:p>
             <w:pPr>
               <w:pStyle w:val="ProfileText"/>
-            </w:pPr>
-            <w:r>
-              <w:rPr>
-                <w:b/>
-                <w:bCs/>
+              <w:rPr>
+                <w:lang w:val="pt-PT"/>
+              </w:rPr>
+            </w:pPr>
+            <w:proofErr w:type="spellStart"/>
+            <w:r>
+              <w:rPr>
+                <w:b/>
+                <w:bCs/>
+                <w:lang w:val="pt-PT"/>
               </w:rPr>
               <w:t>Frontend</w:t>
             </w:r>
-            <w:r>
+            <w:proofErr w:type="spellEnd"/>
+            <w:r>
+              <w:rPr>
+                <w:lang w:val="pt-PT"/>
+              </w:rPr>
               <w:t xml:space="preserve">: </w:t>
             </w:r>
             <w:r>
+              <w:rPr>
+                <w:lang w:val="pt-PT"/>
+              </w:rPr>
               <w:t>HTML 5</w:t>
             </w:r>
             <w:r>
+              <w:rPr>
+                <w:lang w:val="pt-PT"/>
+              </w:rPr>
               <w:t xml:space="preserve">, CSS 3, </w:t>
             </w:r>
             <w:proofErr w:type="spellStart"/>
             <w:r>
+              <w:rPr>
+                <w:lang w:val="pt-PT"/>
+              </w:rPr>
               <w:t>Javascript</w:t>
             </w:r>
             <w:proofErr w:type="spellEnd"/>
             <w:r>
+              <w:rPr>
+                <w:lang w:val="pt-PT"/>
+              </w:rPr>
               <w:t xml:space="preserve"> ES6, </w:t>
             </w:r>
             <w:r>
-              <w:t>Angu</w:t>
-            </w:r>
-            <w:r>
-              <w:t xml:space="preserve">lar, </w:t>
-            </w:r>
-            <w:r>
-              <w:t>ReactJS, TypeScript.</w:t>
+              <w:rPr>
+                <w:lang w:val="pt-PT"/>
+              </w:rPr>
+              <w:t xml:space="preserve">Angular, </w:t>
+            </w:r>
+            <w:proofErr w:type="spellStart"/>
+            <w:r>
+              <w:rPr>
+                <w:lang w:val="pt-PT"/>
+              </w:rPr>
+              <w:t>ReactJS</w:t>
+            </w:r>
+            <w:proofErr w:type="spellEnd"/>
+            <w:r>
+              <w:rPr>
+                <w:lang w:val="pt-PT"/>
+              </w:rPr>
+              <w:t xml:space="preserve">, </w:t>
+            </w:r>
+            <w:proofErr w:type="spellStart"/>
+            <w:r>
+              <w:rPr>
+                <w:lang w:val="pt-PT"/>
+              </w:rPr>
+              <w:t>TypeScript</w:t>
+            </w:r>
+            <w:proofErr w:type="spellEnd"/>
+            <w:r>
+              <w:rPr>
+                <w:lang w:val="pt-PT"/>
+              </w:rPr>
+              <w:t>.</w:t>
             </w:r>
           </w:p>
           <w:p>
             <w:pPr>
               <w:pStyle w:val="ProfileText"/>
+              <w:rPr>
+                <w:lang w:val="pt-PT"/>
+              </w:rPr>
             </w:pPr>
           </w:p>
           <w:p>
@@ -811,6 +860,14 @@
             <w:proofErr w:type="spellStart"/>
             <w:r>
               <w:t>AdonisJs</w:t>
+            </w:r>
+            <w:proofErr w:type="spellEnd"/>
+            <w:r>
+              <w:t xml:space="preserve">, </w:t>
+            </w:r>
+            <w:proofErr w:type="spellStart"/>
+            <w:r>
+              <w:t>NestJs</w:t>
             </w:r>
             <w:proofErr w:type="spellEnd"/>
             <w:r>
@@ -1445,12 +1502,14 @@
               <w:jc w:val="both"/>
               <w:rPr>
                 <w:b/>
+                <w:lang w:val="pt-PT"/>
               </w:rPr>
             </w:pPr>
             <w:proofErr w:type="spellStart"/>
             <w:r>
               <w:rPr>
                 <w:b/>
+                <w:lang w:val="pt-PT"/>
               </w:rPr>
               <w:t>ITGest</w:t>
             </w:r>
@@ -1458,15 +1517,51 @@
             <w:r>
               <w:rPr>
                 <w:b/>
-              </w:rPr>
-              <w:t xml:space="preserve"> Angola – Full Stack d</w:t>
-            </w:r>
-            <w:r>
-              <w:rPr>
-                <w:b/>
-              </w:rPr>
-              <w:t>eveloper</w:t>
-            </w:r>
+                <w:lang w:val="pt-PT"/>
+              </w:rPr>
+              <w:t xml:space="preserve"> Angola – </w:t>
+            </w:r>
+            <w:proofErr w:type="spellStart"/>
+            <w:r>
+              <w:rPr>
+                <w:b/>
+                <w:lang w:val="pt-PT"/>
+              </w:rPr>
+              <w:t>Full</w:t>
+            </w:r>
+            <w:proofErr w:type="spellEnd"/>
+            <w:r>
+              <w:rPr>
+                <w:b/>
+                <w:lang w:val="pt-PT"/>
+              </w:rPr>
+              <w:t xml:space="preserve"> </w:t>
+            </w:r>
+            <w:proofErr w:type="spellStart"/>
+            <w:r>
+              <w:rPr>
+                <w:b/>
+                <w:lang w:val="pt-PT"/>
+              </w:rPr>
+              <w:t>Stack</w:t>
+            </w:r>
+            <w:proofErr w:type="spellEnd"/>
+            <w:r>
+              <w:rPr>
+                <w:b/>
+                <w:lang w:val="pt-PT"/>
+              </w:rPr>
+              <w:t xml:space="preserve"> </w:t>
+            </w:r>
+            <w:proofErr w:type="spellStart"/>
+            <w:r>
+              <w:rPr>
+                <w:b/>
+                <w:lang w:val="pt-PT"/>
+              </w:rPr>
+              <w:t>developer</w:t>
+            </w:r>
+            <w:proofErr w:type="spellEnd"/>
           </w:p>
           <w:p>
             <w:pPr>
@@ -1498,7 +1593,7 @@
                 <w:bCs/>
                 <w:lang w:val="pt-PT"/>
               </w:rPr>
-              <w:t xml:space="preserve"> f</w:t>
+              <w:t xml:space="preserve"> </w:t>
             </w:r>
             <w:proofErr w:type="spellStart"/>
             <w:r>
@@ -1506,6 +1601,13 @@
                 <w:bCs/>
                 <w:lang w:val="pt-PT"/>
               </w:rPr>
+              <w:t>f</w:t>
+            </w:r>
+            <w:r>
+              <w:rPr>
+                <w:bCs/>
+                <w:lang w:val="pt-PT"/>
+              </w:rPr>
               <w:t>ull</w:t>
             </w:r>
             <w:proofErr w:type="spellEnd"/>
@@ -1546,17 +1648,31 @@
                 <w:bCs/>
                 <w:lang w:val="pt-PT"/>
               </w:rPr>
+              <w:t>/</w:t>
+            </w:r>
+            <w:proofErr w:type="spellStart"/>
+            <w:r>
+              <w:rPr>
+                <w:bCs/>
+                <w:lang w:val="pt-PT"/>
+              </w:rPr>
+              <w:t>NestJs</w:t>
+            </w:r>
+            <w:proofErr w:type="spellEnd"/>
+            <w:r>
+              <w:rPr>
+                <w:bCs/>
+                <w:lang w:val="pt-PT"/>
+              </w:rPr>
               <w:t xml:space="preserve">, desde 1 de </w:t>
             </w:r>
-            <w:proofErr w:type="gramStart"/>
-            <w:r>
-              <w:rPr>
-                <w:bCs/>
-                <w:lang w:val="pt-PT"/>
-              </w:rPr>
-              <w:t>Abril</w:t>
-            </w:r>
-            <w:proofErr w:type="gramEnd"/>
+            <w:r>
+              <w:rPr>
+                <w:bCs/>
+                <w:lang w:val="pt-PT"/>
+              </w:rPr>
+              <w:t>abril</w:t>
+            </w:r>
             <w:r>
               <w:rPr>
                 <w:bCs/>
@@ -2482,6 +2598,7 @@
     <w:lsdException w:name="HTML Sample" w:semiHidden="1" w:unhideWhenUsed="1"/>
     <w:lsdException w:name="HTML Typewriter" w:semiHidden="1" w:unhideWhenUsed="1"/>
     <w:lsdException w:name="HTML Variable" w:semiHidden="1" w:unhideWhenUsed="1"/>
+    <w:lsdException w:name="Normal Table" w:semiHidden="1" w:unhideWhenUsed="1"/>
     <w:lsdException w:name="annotation subject" w:semiHidden="1" w:unhideWhenUsed="1"/>
     <w:lsdException w:name="No List" w:semiHidden="1" w:unhideWhenUsed="1"/>
     <w:lsdException w:name="Outline List 1" w:semiHidden="1" w:unhideWhenUsed="1"/>
@@ -2524,8 +2641,11 @@
     <w:lsdException w:name="Table Contemporary" w:semiHidden="1" w:unhideWhenUsed="1"/>
     <w:lsdException w:name="Table Elegant" w:semiHidden="1" w:unhideWhenUsed="1"/>
     <w:lsdException w:name="Table Professional" w:semiHidden="1" w:unhideWhenUsed="1"/>
+    <w:lsdException w:name="Table Subtle 1" w:semiHidden="1" w:unhideWhenUsed="1"/>
     <w:lsdException w:name="Table Subtle 2" w:semiHidden="1" w:unhideWhenUsed="1"/>
     <w:lsdException w:name="Table Web 1" w:semiHidden="1" w:unhideWhenUsed="1"/>
+    <w:lsdException w:name="Table Web 2" w:semiHidden="1" w:unhideWhenUsed="1"/>
+    <w:lsdException w:name="Table Web 3" w:semiHidden="1" w:unhideWhenUsed="1"/>
     <w:lsdException w:name="Balloon Text" w:semiHidden="1" w:unhideWhenUsed="1"/>
     <w:lsdException w:name="Table Grid" w:uiPriority="39"/>
     <w:lsdException w:name="Table Theme" w:semiHidden="1" w:unhideWhenUsed="1"/>
@@ -3477,12 +3597,12 @@
 </file>
 
 <file path=customXml/item1.xml><?xml version="1.0" encoding="utf-8"?>
-<?mso-contentType ?>
-<FormTemplates xmlns="http://schemas.microsoft.com/sharepoint/v3/contenttype/forms">
-  <Display>DocumentLibraryForm</Display>
-  <Edit>DocumentLibraryForm</Edit>
-  <New>DocumentLibraryForm</New>
-</FormTemplates>
+<p:properties xmlns:p="http://schemas.microsoft.com/office/2006/metadata/properties" xmlns:xsi="http://www.w3.org/2001/XMLSchema-instance" xmlns:pc="http://schemas.microsoft.com/office/infopath/2007/PartnerControls">
+  <documentManagement>
+    <_ip_UnifiedCompliancePolicyUIAction xmlns="http://schemas.microsoft.com/sharepoint/v3" xsi:nil="true"/>
+    <_ip_UnifiedCompliancePolicyProperties xmlns="http://schemas.microsoft.com/sharepoint/v3" xsi:nil="true"/>
+  </documentManagement>
+</p:properties>
 </file>
 
 <file path=customXml/item2.xml><?xml version="1.0" encoding="utf-8"?>
@@ -3706,18 +3826,20 @@
 </file>
 
 <file path=customXml/item3.xml><?xml version="1.0" encoding="utf-8"?>
-<p:properties xmlns:p="http://schemas.microsoft.com/office/2006/metadata/properties" xmlns:xsi="http://www.w3.org/2001/XMLSchema-instance" xmlns:pc="http://schemas.microsoft.com/office/infopath/2007/PartnerControls">
-  <documentManagement>
-    <_ip_UnifiedCompliancePolicyUIAction xmlns="http://schemas.microsoft.com/sharepoint/v3" xsi:nil="true"/>
-    <_ip_UnifiedCompliancePolicyProperties xmlns="http://schemas.microsoft.com/sharepoint/v3" xsi:nil="true"/>
-  </documentManagement>
-</p:properties>
+<?mso-contentType ?>
+<FormTemplates xmlns="http://schemas.microsoft.com/sharepoint/v3/contenttype/forms">
+  <Display>DocumentLibraryForm</Display>
+  <Edit>DocumentLibraryForm</Edit>
+  <New>DocumentLibraryForm</New>
+</FormTemplates>
 </file>
 
 <file path=customXml/itemProps1.xml><?xml version="1.0" encoding="utf-8"?>
-<ds:datastoreItem xmlns:ds="http://schemas.openxmlformats.org/officeDocument/2006/customXml" ds:itemID="{F460C0CD-0EA2-490A-B7DE-ACED37094F68}">
+<ds:datastoreItem xmlns:ds="http://schemas.openxmlformats.org/officeDocument/2006/customXml" ds:itemID="{2527A47F-0417-412B-B449-2856C38608BB}">
   <ds:schemaRefs>
-    <ds:schemaRef ds:uri="http://schemas.microsoft.com/sharepoint/v3/contenttype/forms"/>
+    <ds:schemaRef ds:uri="http://schemas.microsoft.com/office/2006/metadata/properties"/>
+    <ds:schemaRef ds:uri="http://schemas.microsoft.com/office/infopath/2007/PartnerControls"/>
+    <ds:schemaRef ds:uri="http://schemas.microsoft.com/sharepoint/v3"/>
   </ds:schemaRefs>
 </ds:datastoreItem>
 </file>
@@ -3743,11 +3865,9 @@
 </file>
 
 <file path=customXml/itemProps3.xml><?xml version="1.0" encoding="utf-8"?>
-<ds:datastoreItem xmlns:ds="http://schemas.openxmlformats.org/officeDocument/2006/customXml" ds:itemID="{2527A47F-0417-412B-B449-2856C38608BB}">
+<ds:datastoreItem xmlns:ds="http://schemas.openxmlformats.org/officeDocument/2006/customXml" ds:itemID="{F460C0CD-0EA2-490A-B7DE-ACED37094F68}">
   <ds:schemaRefs>
-    <ds:schemaRef ds:uri="http://schemas.microsoft.com/office/2006/metadata/properties"/>
-    <ds:schemaRef ds:uri="http://schemas.microsoft.com/office/infopath/2007/PartnerControls"/>
-    <ds:schemaRef ds:uri="http://schemas.microsoft.com/sharepoint/v3"/>
+    <ds:schemaRef ds:uri="http://schemas.microsoft.com/sharepoint/v3/contenttype/forms"/>
   </ds:schemaRefs>
 </ds:datastoreItem>
 </file>
</xml_diff>